<commit_message>
Updated Project Assessment Doc
</commit_message>
<xml_diff>
--- a/Phase 3 Documentation/Project Evaluation.docx
+++ b/Phase 3 Documentation/Project Evaluation.docx
@@ -966,14 +966,162 @@
         <w:rPr>
           <w:rFonts w:asciiTheme="majorHAnsi" w:hAnsiTheme="majorHAnsi" w:cstheme="majorHAnsi"/>
         </w:rPr>
-        <w:t>TBD</w:t>
+        <w:t xml:space="preserve">There were many lessons learned when planning and developing the </w:t>
       </w:r>
-    </w:p>
-    <w:p>
-      <w:pPr>
-        <w:pStyle w:val="Heading1"/>
-        <w:rPr>
-          <w:rFonts w:cstheme="majorHAnsi"/>
+      <w:proofErr w:type="spellStart"/>
+      <w:r>
+        <w:rPr>
+          <w:rFonts w:asciiTheme="majorHAnsi" w:hAnsiTheme="majorHAnsi" w:cstheme="majorHAnsi"/>
+        </w:rPr>
+        <w:t>Planr</w:t>
+      </w:r>
+      <w:proofErr w:type="spellEnd"/>
+      <w:r>
+        <w:rPr>
+          <w:rFonts w:asciiTheme="majorHAnsi" w:hAnsiTheme="majorHAnsi" w:cstheme="majorHAnsi"/>
+        </w:rPr>
+        <w:t xml:space="preserve"> application. I found that it worked out </w:t>
+      </w:r>
+      <w:r>
+        <w:rPr>
+          <w:rFonts w:asciiTheme="majorHAnsi" w:hAnsiTheme="majorHAnsi" w:cstheme="majorHAnsi"/>
+        </w:rPr>
+        <w:t>quite well to have the data models defined up front. Once all the data models were defined it was easy for me to design the planning algorithm to work with them. I also found that it was incredibly helpful to work off a UX document from the very beginning. This is typically how my team does development and it was very effective to have the UI and UX defined such that I could create the data models and visualize how the UI components could be broken down into reusable components.</w:t>
+      </w:r>
+    </w:p>
+    <w:p>
+      <w:pPr>
+        <w:ind w:firstLine="380"/>
+        <w:rPr>
+          <w:rFonts w:asciiTheme="majorHAnsi" w:hAnsiTheme="majorHAnsi" w:cstheme="majorHAnsi"/>
+        </w:rPr>
+      </w:pPr>
+      <w:proofErr w:type="spellStart"/>
+      <w:r>
+        <w:rPr>
+          <w:rFonts w:asciiTheme="majorHAnsi" w:hAnsiTheme="majorHAnsi" w:cstheme="majorHAnsi"/>
+        </w:rPr>
+        <w:t>SwiftUI</w:t>
+      </w:r>
+      <w:proofErr w:type="spellEnd"/>
+      <w:r>
+        <w:rPr>
+          <w:rFonts w:asciiTheme="majorHAnsi" w:hAnsiTheme="majorHAnsi" w:cstheme="majorHAnsi"/>
+        </w:rPr>
+        <w:t xml:space="preserve"> had a slightly learning curve but once I did a couple of hours of research and proofs of concept, I was able to pick it up rapidly. It was nice to be able to have a live preview of the UI I was implementing and displaying dummy data was paramount to making the UI come together as quickly as it did. The UI bindings in </w:t>
+      </w:r>
+      <w:proofErr w:type="spellStart"/>
+      <w:r>
+        <w:rPr>
+          <w:rFonts w:asciiTheme="majorHAnsi" w:hAnsiTheme="majorHAnsi" w:cstheme="majorHAnsi"/>
+        </w:rPr>
+        <w:t>SwiftUI</w:t>
+      </w:r>
+      <w:proofErr w:type="spellEnd"/>
+      <w:r>
+        <w:rPr>
+          <w:rFonts w:asciiTheme="majorHAnsi" w:hAnsiTheme="majorHAnsi" w:cstheme="majorHAnsi"/>
+        </w:rPr>
+        <w:t xml:space="preserve"> are also pretty “magical”. Being able to reflect change in the UI with bindings just worked with minimal code to hook them up.</w:t>
+      </w:r>
+    </w:p>
+    <w:p>
+      <w:pPr>
+        <w:ind w:firstLine="380"/>
+        <w:rPr>
+          <w:rFonts w:asciiTheme="majorHAnsi" w:hAnsiTheme="majorHAnsi" w:cstheme="majorHAnsi"/>
+        </w:rPr>
+      </w:pPr>
+      <w:r>
+        <w:rPr>
+          <w:rFonts w:asciiTheme="majorHAnsi" w:hAnsiTheme="majorHAnsi" w:cstheme="majorHAnsi"/>
+        </w:rPr>
+        <w:t xml:space="preserve">I discovered during the development process that the Realm documentation was lacking in many ways. There have also been some major updates to Realm and their SDK documentation didn’t reflect the updates to their APIs nor did they effectively provide good example documentation for updated </w:t>
+      </w:r>
+      <w:proofErr w:type="spellStart"/>
+      <w:r>
+        <w:rPr>
+          <w:rFonts w:asciiTheme="majorHAnsi" w:hAnsiTheme="majorHAnsi" w:cstheme="majorHAnsi"/>
+        </w:rPr>
+        <w:t>SwiftUI</w:t>
+      </w:r>
+      <w:proofErr w:type="spellEnd"/>
+      <w:r>
+        <w:rPr>
+          <w:rFonts w:asciiTheme="majorHAnsi" w:hAnsiTheme="majorHAnsi" w:cstheme="majorHAnsi"/>
+        </w:rPr>
+        <w:t xml:space="preserve"> versions as well. </w:t>
+      </w:r>
+    </w:p>
+    <w:p>
+      <w:pPr>
+        <w:ind w:firstLine="380"/>
+        <w:rPr>
+          <w:rFonts w:asciiTheme="majorHAnsi" w:hAnsiTheme="majorHAnsi" w:cstheme="majorHAnsi"/>
+        </w:rPr>
+      </w:pPr>
+      <w:r>
+        <w:rPr>
+          <w:rFonts w:asciiTheme="majorHAnsi" w:hAnsiTheme="majorHAnsi" w:cstheme="majorHAnsi"/>
+        </w:rPr>
+        <w:t xml:space="preserve">Going along with more negative lessons learned, navigation within </w:t>
+      </w:r>
+      <w:proofErr w:type="spellStart"/>
+      <w:r>
+        <w:rPr>
+          <w:rFonts w:asciiTheme="majorHAnsi" w:hAnsiTheme="majorHAnsi" w:cstheme="majorHAnsi"/>
+        </w:rPr>
+        <w:t>SwiftUI</w:t>
+      </w:r>
+      <w:proofErr w:type="spellEnd"/>
+      <w:r>
+        <w:rPr>
+          <w:rFonts w:asciiTheme="majorHAnsi" w:hAnsiTheme="majorHAnsi" w:cstheme="majorHAnsi"/>
+        </w:rPr>
+        <w:t xml:space="preserve"> for macOS was unintuitive and convoluted. The framework setup for macOS page navigation for </w:t>
+      </w:r>
+      <w:proofErr w:type="spellStart"/>
+      <w:r>
+        <w:rPr>
+          <w:rFonts w:asciiTheme="majorHAnsi" w:hAnsiTheme="majorHAnsi" w:cstheme="majorHAnsi"/>
+        </w:rPr>
+        <w:t>SwiftUI</w:t>
+      </w:r>
+      <w:proofErr w:type="spellEnd"/>
+      <w:r>
+        <w:rPr>
+          <w:rFonts w:asciiTheme="majorHAnsi" w:hAnsiTheme="majorHAnsi" w:cstheme="majorHAnsi"/>
+        </w:rPr>
+        <w:t xml:space="preserve"> </w:t>
+      </w:r>
+      <w:r>
+        <w:rPr>
+          <w:rFonts w:asciiTheme="majorHAnsi" w:hAnsiTheme="majorHAnsi" w:cstheme="majorHAnsi"/>
+        </w:rPr>
+        <w:t>forced developers into requiring a split view with a navigation bar on the left-hand-side. This did not fit the aesthetic of the application I was wanting to create so I had to implement an open-sourced solution to aide in simple page-to-page navigation. Once I pulled in that small library it worked as I would expect it to.</w:t>
+      </w:r>
+    </w:p>
+    <w:p>
+      <w:pPr>
+        <w:ind w:firstLine="380"/>
+        <w:rPr>
+          <w:rFonts w:asciiTheme="majorHAnsi" w:hAnsiTheme="majorHAnsi" w:cstheme="majorHAnsi"/>
+        </w:rPr>
+      </w:pPr>
+      <w:r>
+        <w:rPr>
+          <w:rFonts w:asciiTheme="majorHAnsi" w:hAnsiTheme="majorHAnsi" w:cstheme="majorHAnsi"/>
+        </w:rPr>
+        <w:t>I also learned many things about myself behaviorally. As it turns out I am prone to being very distracted with two main things during development. Firstly, I will spend inordinate amounts of time trying to refactor things to be the most efficient use of code, or play “code golf”. I would find myself trying to refactor items while I was actively developing a section of code. Secondly, I would get distracted on UI polish that may not have been the most effective use of time. The priority of completing code work and features should have taken precedence but there were times where I there would be an imbalance of effort placed on making a reusable, aesthetically pleasing, UI component instead of completing a feature in code.</w:t>
+      </w:r>
+    </w:p>
+    <w:p>
+      <w:pPr>
+        <w:rPr>
+          <w:rFonts w:asciiTheme="majorHAnsi" w:eastAsiaTheme="majorEastAsia" w:hAnsiTheme="majorHAnsi" w:cstheme="majorHAnsi"/>
+          <w:color w:val="2F5496" w:themeColor="accent1" w:themeShade="BF"/>
+          <w:sz w:val="32"/>
+          <w:szCs w:val="32"/>
         </w:rPr>
       </w:pPr>
       <w:bookmarkStart w:id="2" w:name="_Toc88225902"/>
@@ -981,6 +1129,21 @@
         <w:rPr>
           <w:rFonts w:cstheme="majorHAnsi"/>
         </w:rPr>
+        <w:br w:type="page"/>
+      </w:r>
+    </w:p>
+    <w:p>
+      <w:pPr>
+        <w:pStyle w:val="Heading1"/>
+        <w:rPr>
+          <w:rFonts w:cstheme="majorHAnsi"/>
+        </w:rPr>
+      </w:pPr>
+      <w:r>
+        <w:rPr>
+          <w:rFonts w:cstheme="majorHAnsi"/>
+        </w:rPr>
+        <w:lastRenderedPageBreak/>
         <w:t>3</w:t>
       </w:r>
       <w:r>
@@ -1012,16 +1175,497 @@
     </w:p>
     <w:p>
       <w:pPr>
+        <w:rPr>
+          <w:rFonts w:asciiTheme="majorHAnsi" w:hAnsiTheme="majorHAnsi" w:cstheme="majorHAnsi"/>
+        </w:rPr>
+      </w:pPr>
+    </w:p>
+    <w:p>
+      <w:pPr>
+        <w:rPr>
+          <w:rFonts w:asciiTheme="majorHAnsi" w:hAnsiTheme="majorHAnsi" w:cstheme="majorHAnsi"/>
+        </w:rPr>
+      </w:pPr>
+    </w:p>
+    <w:p>
+      <w:pPr>
+        <w:rPr>
+          <w:rFonts w:asciiTheme="majorHAnsi" w:hAnsiTheme="majorHAnsi" w:cstheme="majorHAnsi"/>
+        </w:rPr>
+      </w:pPr>
+    </w:p>
+    <w:tbl>
+      <w:tblPr>
+        <w:tblStyle w:val="GridTable4-Accent3"/>
+        <w:tblW w:w="0" w:type="auto"/>
+        <w:tblLayout w:type="fixed"/>
+        <w:tblLook w:val="04A0" w:firstRow="1" w:lastRow="0" w:firstColumn="1" w:lastColumn="0" w:noHBand="0" w:noVBand="1"/>
+      </w:tblPr>
+      <w:tblGrid>
+        <w:gridCol w:w="2566"/>
+        <w:gridCol w:w="2207"/>
+        <w:gridCol w:w="1616"/>
+        <w:gridCol w:w="2365"/>
+      </w:tblGrid>
+      <w:tr>
+        <w:trPr>
+          <w:cnfStyle w:val="100000000000" w:firstRow="1" w:lastRow="0" w:firstColumn="0" w:lastColumn="0" w:oddVBand="0" w:evenVBand="0" w:oddHBand="0" w:evenHBand="0" w:firstRowFirstColumn="0" w:firstRowLastColumn="0" w:lastRowFirstColumn="0" w:lastRowLastColumn="0"/>
+        </w:trPr>
+        <w:tc>
+          <w:tcPr>
+            <w:cnfStyle w:val="001000000000" w:firstRow="0" w:lastRow="0" w:firstColumn="1" w:lastColumn="0" w:oddVBand="0" w:evenVBand="0" w:oddHBand="0" w:evenHBand="0" w:firstRowFirstColumn="0" w:firstRowLastColumn="0" w:lastRowFirstColumn="0" w:lastRowLastColumn="0"/>
+            <w:tcW w:w="2566" w:type="dxa"/>
+          </w:tcPr>
+          <w:p>
+            <w:pPr>
+              <w:rPr>
+                <w:rFonts w:asciiTheme="majorHAnsi" w:hAnsiTheme="majorHAnsi" w:cstheme="majorHAnsi"/>
+              </w:rPr>
+            </w:pPr>
+            <w:r>
+              <w:rPr>
+                <w:rFonts w:asciiTheme="majorHAnsi" w:hAnsiTheme="majorHAnsi" w:cstheme="majorHAnsi"/>
+              </w:rPr>
+              <w:t>Activity Type</w:t>
+            </w:r>
+          </w:p>
+        </w:tc>
+        <w:tc>
+          <w:tcPr>
+            <w:tcW w:w="2207" w:type="dxa"/>
+          </w:tcPr>
+          <w:p>
+            <w:pPr>
+              <w:cnfStyle w:val="100000000000" w:firstRow="1" w:lastRow="0" w:firstColumn="0" w:lastColumn="0" w:oddVBand="0" w:evenVBand="0" w:oddHBand="0" w:evenHBand="0" w:firstRowFirstColumn="0" w:firstRowLastColumn="0" w:lastRowFirstColumn="0" w:lastRowLastColumn="0"/>
+              <w:rPr>
+                <w:rFonts w:asciiTheme="majorHAnsi" w:hAnsiTheme="majorHAnsi" w:cstheme="majorHAnsi"/>
+              </w:rPr>
+            </w:pPr>
+            <w:r>
+              <w:rPr>
+                <w:rFonts w:asciiTheme="majorHAnsi" w:hAnsiTheme="majorHAnsi" w:cstheme="majorHAnsi"/>
+              </w:rPr>
+              <w:t>Project Time (Hours)</w:t>
+            </w:r>
+          </w:p>
+        </w:tc>
+        <w:tc>
+          <w:tcPr>
+            <w:tcW w:w="1616" w:type="dxa"/>
+          </w:tcPr>
+          <w:p>
+            <w:pPr>
+              <w:cnfStyle w:val="100000000000" w:firstRow="1" w:lastRow="0" w:firstColumn="0" w:lastColumn="0" w:oddVBand="0" w:evenVBand="0" w:oddHBand="0" w:evenHBand="0" w:firstRowFirstColumn="0" w:firstRowLastColumn="0" w:lastRowFirstColumn="0" w:lastRowLastColumn="0"/>
+              <w:rPr>
+                <w:rFonts w:asciiTheme="majorHAnsi" w:hAnsiTheme="majorHAnsi" w:cstheme="majorHAnsi"/>
+              </w:rPr>
+            </w:pPr>
+            <w:r>
+              <w:rPr>
+                <w:rFonts w:asciiTheme="majorHAnsi" w:hAnsiTheme="majorHAnsi" w:cstheme="majorHAnsi"/>
+              </w:rPr>
+              <w:t>Quantity</w:t>
+            </w:r>
+          </w:p>
+        </w:tc>
+        <w:tc>
+          <w:tcPr>
+            <w:tcW w:w="2365" w:type="dxa"/>
+          </w:tcPr>
+          <w:p>
+            <w:pPr>
+              <w:cnfStyle w:val="100000000000" w:firstRow="1" w:lastRow="0" w:firstColumn="0" w:lastColumn="0" w:oddVBand="0" w:evenVBand="0" w:oddHBand="0" w:evenHBand="0" w:firstRowFirstColumn="0" w:firstRowLastColumn="0" w:lastRowFirstColumn="0" w:lastRowLastColumn="0"/>
+              <w:rPr>
+                <w:rFonts w:asciiTheme="majorHAnsi" w:hAnsiTheme="majorHAnsi" w:cstheme="majorHAnsi"/>
+              </w:rPr>
+            </w:pPr>
+            <w:r>
+              <w:rPr>
+                <w:rFonts w:asciiTheme="majorHAnsi" w:hAnsiTheme="majorHAnsi" w:cstheme="majorHAnsi"/>
+              </w:rPr>
+              <w:t>Productivity</w:t>
+            </w:r>
+          </w:p>
+        </w:tc>
+      </w:tr>
+      <w:tr>
+        <w:trPr>
+          <w:cnfStyle w:val="000000100000" w:firstRow="0" w:lastRow="0" w:firstColumn="0" w:lastColumn="0" w:oddVBand="0" w:evenVBand="0" w:oddHBand="1" w:evenHBand="0" w:firstRowFirstColumn="0" w:firstRowLastColumn="0" w:lastRowFirstColumn="0" w:lastRowLastColumn="0"/>
+        </w:trPr>
+        <w:tc>
+          <w:tcPr>
+            <w:cnfStyle w:val="001000000000" w:firstRow="0" w:lastRow="0" w:firstColumn="1" w:lastColumn="0" w:oddVBand="0" w:evenVBand="0" w:oddHBand="0" w:evenHBand="0" w:firstRowFirstColumn="0" w:firstRowLastColumn="0" w:lastRowFirstColumn="0" w:lastRowLastColumn="0"/>
+            <w:tcW w:w="2566" w:type="dxa"/>
+            <w:vAlign w:val="center"/>
+          </w:tcPr>
+          <w:p>
+            <w:pPr>
+              <w:rPr>
+                <w:rFonts w:asciiTheme="majorHAnsi" w:hAnsiTheme="majorHAnsi" w:cstheme="majorHAnsi"/>
+              </w:rPr>
+            </w:pPr>
+            <w:r>
+              <w:rPr>
+                <w:rFonts w:asciiTheme="majorHAnsi" w:hAnsiTheme="majorHAnsi" w:cstheme="majorHAnsi"/>
+              </w:rPr>
+              <w:t>Source Code</w:t>
+            </w:r>
+          </w:p>
+        </w:tc>
+        <w:tc>
+          <w:tcPr>
+            <w:tcW w:w="2207" w:type="dxa"/>
+            <w:vAlign w:val="center"/>
+          </w:tcPr>
+          <w:p>
+            <w:pPr>
+              <w:cnfStyle w:val="000000100000" w:firstRow="0" w:lastRow="0" w:firstColumn="0" w:lastColumn="0" w:oddVBand="0" w:evenVBand="0" w:oddHBand="1" w:evenHBand="0" w:firstRowFirstColumn="0" w:firstRowLastColumn="0" w:lastRowFirstColumn="0" w:lastRowLastColumn="0"/>
+              <w:rPr>
+                <w:rFonts w:asciiTheme="majorHAnsi" w:hAnsiTheme="majorHAnsi" w:cstheme="majorHAnsi"/>
+              </w:rPr>
+            </w:pPr>
+            <w:r>
+              <w:rPr>
+                <w:rFonts w:asciiTheme="majorHAnsi" w:hAnsiTheme="majorHAnsi" w:cstheme="majorHAnsi"/>
+              </w:rPr>
+              <w:t>59.5 Hours</w:t>
+            </w:r>
+          </w:p>
+        </w:tc>
+        <w:tc>
+          <w:tcPr>
+            <w:tcW w:w="1616" w:type="dxa"/>
+            <w:vAlign w:val="center"/>
+          </w:tcPr>
+          <w:p>
+            <w:pPr>
+              <w:cnfStyle w:val="000000100000" w:firstRow="0" w:lastRow="0" w:firstColumn="0" w:lastColumn="0" w:oddVBand="0" w:evenVBand="0" w:oddHBand="1" w:evenHBand="0" w:firstRowFirstColumn="0" w:firstRowLastColumn="0" w:lastRowFirstColumn="0" w:lastRowLastColumn="0"/>
+              <w:rPr>
+                <w:rFonts w:asciiTheme="majorHAnsi" w:hAnsiTheme="majorHAnsi" w:cstheme="majorHAnsi"/>
+              </w:rPr>
+            </w:pPr>
+            <w:r>
+              <w:rPr>
+                <w:rFonts w:asciiTheme="majorHAnsi" w:hAnsiTheme="majorHAnsi" w:cstheme="majorHAnsi"/>
+              </w:rPr>
+              <w:t>2650 SLOC</w:t>
+            </w:r>
+          </w:p>
+        </w:tc>
+        <w:tc>
+          <w:tcPr>
+            <w:tcW w:w="2365" w:type="dxa"/>
+            <w:vAlign w:val="center"/>
+          </w:tcPr>
+          <w:p>
+            <w:pPr>
+              <w:cnfStyle w:val="000000100000" w:firstRow="0" w:lastRow="0" w:firstColumn="0" w:lastColumn="0" w:oddVBand="0" w:evenVBand="0" w:oddHBand="1" w:evenHBand="0" w:firstRowFirstColumn="0" w:firstRowLastColumn="0" w:lastRowFirstColumn="0" w:lastRowLastColumn="0"/>
+              <w:rPr>
+                <w:rFonts w:asciiTheme="majorHAnsi" w:hAnsiTheme="majorHAnsi" w:cstheme="majorHAnsi"/>
+              </w:rPr>
+            </w:pPr>
+            <w:r>
+              <w:rPr>
+                <w:rFonts w:asciiTheme="majorHAnsi" w:hAnsiTheme="majorHAnsi" w:cstheme="majorHAnsi"/>
+              </w:rPr>
+              <w:t>44.5 SLOC/Hour</w:t>
+            </w:r>
+          </w:p>
+        </w:tc>
+      </w:tr>
+      <w:tr>
+        <w:tc>
+          <w:tcPr>
+            <w:cnfStyle w:val="001000000000" w:firstRow="0" w:lastRow="0" w:firstColumn="1" w:lastColumn="0" w:oddVBand="0" w:evenVBand="0" w:oddHBand="0" w:evenHBand="0" w:firstRowFirstColumn="0" w:firstRowLastColumn="0" w:lastRowFirstColumn="0" w:lastRowLastColumn="0"/>
+            <w:tcW w:w="2566" w:type="dxa"/>
+            <w:vAlign w:val="center"/>
+          </w:tcPr>
+          <w:p>
+            <w:pPr>
+              <w:rPr>
+                <w:rFonts w:asciiTheme="majorHAnsi" w:hAnsiTheme="majorHAnsi" w:cstheme="majorHAnsi"/>
+              </w:rPr>
+            </w:pPr>
+            <w:r>
+              <w:rPr>
+                <w:rFonts w:asciiTheme="majorHAnsi" w:hAnsiTheme="majorHAnsi" w:cstheme="majorHAnsi"/>
+              </w:rPr>
+              <w:t>Documentation / Design</w:t>
+            </w:r>
+          </w:p>
+        </w:tc>
+        <w:tc>
+          <w:tcPr>
+            <w:tcW w:w="2207" w:type="dxa"/>
+            <w:vAlign w:val="center"/>
+          </w:tcPr>
+          <w:p>
+            <w:pPr>
+              <w:cnfStyle w:val="000000000000" w:firstRow="0" w:lastRow="0" w:firstColumn="0" w:lastColumn="0" w:oddVBand="0" w:evenVBand="0" w:oddHBand="0" w:evenHBand="0" w:firstRowFirstColumn="0" w:firstRowLastColumn="0" w:lastRowFirstColumn="0" w:lastRowLastColumn="0"/>
+              <w:rPr>
+                <w:rFonts w:asciiTheme="majorHAnsi" w:hAnsiTheme="majorHAnsi" w:cstheme="majorHAnsi"/>
+              </w:rPr>
+            </w:pPr>
+            <w:r>
+              <w:rPr>
+                <w:rFonts w:asciiTheme="majorHAnsi" w:hAnsiTheme="majorHAnsi" w:cstheme="majorHAnsi"/>
+              </w:rPr>
+              <w:t>38 Hours</w:t>
+            </w:r>
+          </w:p>
+        </w:tc>
+        <w:tc>
+          <w:tcPr>
+            <w:tcW w:w="1616" w:type="dxa"/>
+            <w:vAlign w:val="center"/>
+          </w:tcPr>
+          <w:p>
+            <w:pPr>
+              <w:cnfStyle w:val="000000000000" w:firstRow="0" w:lastRow="0" w:firstColumn="0" w:lastColumn="0" w:oddVBand="0" w:evenVBand="0" w:oddHBand="0" w:evenHBand="0" w:firstRowFirstColumn="0" w:firstRowLastColumn="0" w:lastRowFirstColumn="0" w:lastRowLastColumn="0"/>
+              <w:rPr>
+                <w:rFonts w:asciiTheme="majorHAnsi" w:hAnsiTheme="majorHAnsi" w:cstheme="majorHAnsi"/>
+              </w:rPr>
+            </w:pPr>
+            <w:r>
+              <w:rPr>
+                <w:rFonts w:asciiTheme="majorHAnsi" w:hAnsiTheme="majorHAnsi" w:cstheme="majorHAnsi"/>
+              </w:rPr>
+              <w:t>14 Documents</w:t>
+            </w:r>
+          </w:p>
+        </w:tc>
+        <w:tc>
+          <w:tcPr>
+            <w:tcW w:w="2365" w:type="dxa"/>
+            <w:vAlign w:val="center"/>
+          </w:tcPr>
+          <w:p>
+            <w:pPr>
+              <w:cnfStyle w:val="000000000000" w:firstRow="0" w:lastRow="0" w:firstColumn="0" w:lastColumn="0" w:oddVBand="0" w:evenVBand="0" w:oddHBand="0" w:evenHBand="0" w:firstRowFirstColumn="0" w:firstRowLastColumn="0" w:lastRowFirstColumn="0" w:lastRowLastColumn="0"/>
+              <w:rPr>
+                <w:rFonts w:asciiTheme="majorHAnsi" w:hAnsiTheme="majorHAnsi" w:cstheme="majorHAnsi"/>
+              </w:rPr>
+            </w:pPr>
+            <w:r>
+              <w:rPr>
+                <w:rFonts w:asciiTheme="majorHAnsi" w:hAnsiTheme="majorHAnsi" w:cstheme="majorHAnsi"/>
+              </w:rPr>
+              <w:t>0.37</w:t>
+            </w:r>
+            <w:r>
+              <w:rPr>
+                <w:rFonts w:asciiTheme="majorHAnsi" w:hAnsiTheme="majorHAnsi" w:cstheme="majorHAnsi"/>
+              </w:rPr>
+              <w:t xml:space="preserve"> Documents/Hour</w:t>
+            </w:r>
+          </w:p>
+        </w:tc>
+      </w:tr>
+      <w:tr>
+        <w:trPr>
+          <w:cnfStyle w:val="000000100000" w:firstRow="0" w:lastRow="0" w:firstColumn="0" w:lastColumn="0" w:oddVBand="0" w:evenVBand="0" w:oddHBand="1" w:evenHBand="0" w:firstRowFirstColumn="0" w:firstRowLastColumn="0" w:lastRowFirstColumn="0" w:lastRowLastColumn="0"/>
+        </w:trPr>
+        <w:tc>
+          <w:tcPr>
+            <w:cnfStyle w:val="001000000000" w:firstRow="0" w:lastRow="0" w:firstColumn="1" w:lastColumn="0" w:oddVBand="0" w:evenVBand="0" w:oddHBand="0" w:evenHBand="0" w:firstRowFirstColumn="0" w:firstRowLastColumn="0" w:lastRowFirstColumn="0" w:lastRowLastColumn="0"/>
+            <w:tcW w:w="2566" w:type="dxa"/>
+            <w:vAlign w:val="center"/>
+          </w:tcPr>
+          <w:p>
+            <w:pPr>
+              <w:rPr>
+                <w:rFonts w:asciiTheme="majorHAnsi" w:hAnsiTheme="majorHAnsi" w:cstheme="majorHAnsi"/>
+              </w:rPr>
+            </w:pPr>
+            <w:r>
+              <w:rPr>
+                <w:rFonts w:asciiTheme="majorHAnsi" w:hAnsiTheme="majorHAnsi" w:cstheme="majorHAnsi"/>
+              </w:rPr>
+              <w:t>Research / Testing</w:t>
+            </w:r>
+          </w:p>
+        </w:tc>
+        <w:tc>
+          <w:tcPr>
+            <w:tcW w:w="2207" w:type="dxa"/>
+            <w:vAlign w:val="center"/>
+          </w:tcPr>
+          <w:p>
+            <w:pPr>
+              <w:cnfStyle w:val="000000100000" w:firstRow="0" w:lastRow="0" w:firstColumn="0" w:lastColumn="0" w:oddVBand="0" w:evenVBand="0" w:oddHBand="1" w:evenHBand="0" w:firstRowFirstColumn="0" w:firstRowLastColumn="0" w:lastRowFirstColumn="0" w:lastRowLastColumn="0"/>
+              <w:rPr>
+                <w:rFonts w:asciiTheme="majorHAnsi" w:hAnsiTheme="majorHAnsi" w:cstheme="majorHAnsi"/>
+              </w:rPr>
+            </w:pPr>
+            <w:r>
+              <w:rPr>
+                <w:rFonts w:asciiTheme="majorHAnsi" w:hAnsiTheme="majorHAnsi" w:cstheme="majorHAnsi"/>
+              </w:rPr>
+              <w:t>10 Hours</w:t>
+            </w:r>
+          </w:p>
+        </w:tc>
+        <w:tc>
+          <w:tcPr>
+            <w:tcW w:w="1616" w:type="dxa"/>
+            <w:vAlign w:val="center"/>
+          </w:tcPr>
+          <w:p>
+            <w:pPr>
+              <w:cnfStyle w:val="000000100000" w:firstRow="0" w:lastRow="0" w:firstColumn="0" w:lastColumn="0" w:oddVBand="0" w:evenVBand="0" w:oddHBand="1" w:evenHBand="0" w:firstRowFirstColumn="0" w:firstRowLastColumn="0" w:lastRowFirstColumn="0" w:lastRowLastColumn="0"/>
+              <w:rPr>
+                <w:rFonts w:asciiTheme="majorHAnsi" w:hAnsiTheme="majorHAnsi" w:cstheme="majorHAnsi"/>
+              </w:rPr>
+            </w:pPr>
+            <w:r>
+              <w:rPr>
+                <w:rFonts w:asciiTheme="majorHAnsi" w:hAnsiTheme="majorHAnsi" w:cstheme="majorHAnsi"/>
+              </w:rPr>
+              <w:t>-</w:t>
+            </w:r>
+          </w:p>
+        </w:tc>
+        <w:tc>
+          <w:tcPr>
+            <w:tcW w:w="2365" w:type="dxa"/>
+            <w:vAlign w:val="center"/>
+          </w:tcPr>
+          <w:p>
+            <w:pPr>
+              <w:cnfStyle w:val="000000100000" w:firstRow="0" w:lastRow="0" w:firstColumn="0" w:lastColumn="0" w:oddVBand="0" w:evenVBand="0" w:oddHBand="1" w:evenHBand="0" w:firstRowFirstColumn="0" w:firstRowLastColumn="0" w:lastRowFirstColumn="0" w:lastRowLastColumn="0"/>
+              <w:rPr>
+                <w:rFonts w:asciiTheme="majorHAnsi" w:hAnsiTheme="majorHAnsi" w:cstheme="majorHAnsi"/>
+              </w:rPr>
+            </w:pPr>
+            <w:r>
+              <w:rPr>
+                <w:rFonts w:asciiTheme="majorHAnsi" w:hAnsiTheme="majorHAnsi" w:cstheme="majorHAnsi"/>
+              </w:rPr>
+              <w:t>-</w:t>
+            </w:r>
+          </w:p>
+        </w:tc>
+      </w:tr>
+      <w:tr>
+        <w:tc>
+          <w:tcPr>
+            <w:cnfStyle w:val="001000000000" w:firstRow="0" w:lastRow="0" w:firstColumn="1" w:lastColumn="0" w:oddVBand="0" w:evenVBand="0" w:oddHBand="0" w:evenHBand="0" w:firstRowFirstColumn="0" w:firstRowLastColumn="0" w:lastRowFirstColumn="0" w:lastRowLastColumn="0"/>
+            <w:tcW w:w="2566" w:type="dxa"/>
+            <w:vAlign w:val="center"/>
+          </w:tcPr>
+          <w:p>
+            <w:pPr>
+              <w:rPr>
+                <w:rFonts w:asciiTheme="majorHAnsi" w:hAnsiTheme="majorHAnsi" w:cstheme="majorHAnsi"/>
+              </w:rPr>
+            </w:pPr>
+          </w:p>
+        </w:tc>
+        <w:tc>
+          <w:tcPr>
+            <w:tcW w:w="2207" w:type="dxa"/>
+            <w:vAlign w:val="center"/>
+          </w:tcPr>
+          <w:p>
+            <w:pPr>
+              <w:cnfStyle w:val="000000000000" w:firstRow="0" w:lastRow="0" w:firstColumn="0" w:lastColumn="0" w:oddVBand="0" w:evenVBand="0" w:oddHBand="0" w:evenHBand="0" w:firstRowFirstColumn="0" w:firstRowLastColumn="0" w:lastRowFirstColumn="0" w:lastRowLastColumn="0"/>
+              <w:rPr>
+                <w:rFonts w:asciiTheme="majorHAnsi" w:hAnsiTheme="majorHAnsi" w:cstheme="majorHAnsi"/>
+              </w:rPr>
+            </w:pPr>
+            <w:r>
+              <w:rPr>
+                <w:rFonts w:asciiTheme="majorHAnsi" w:hAnsiTheme="majorHAnsi" w:cstheme="majorHAnsi"/>
+              </w:rPr>
+              <w:t>107.5 Hours</w:t>
+            </w:r>
+          </w:p>
+        </w:tc>
+        <w:tc>
+          <w:tcPr>
+            <w:tcW w:w="1616" w:type="dxa"/>
+            <w:vAlign w:val="center"/>
+          </w:tcPr>
+          <w:p>
+            <w:pPr>
+              <w:cnfStyle w:val="000000000000" w:firstRow="0" w:lastRow="0" w:firstColumn="0" w:lastColumn="0" w:oddVBand="0" w:evenVBand="0" w:oddHBand="0" w:evenHBand="0" w:firstRowFirstColumn="0" w:firstRowLastColumn="0" w:lastRowFirstColumn="0" w:lastRowLastColumn="0"/>
+              <w:rPr>
+                <w:rFonts w:asciiTheme="majorHAnsi" w:hAnsiTheme="majorHAnsi" w:cstheme="majorHAnsi"/>
+              </w:rPr>
+            </w:pPr>
+          </w:p>
+        </w:tc>
+        <w:tc>
+          <w:tcPr>
+            <w:tcW w:w="2365" w:type="dxa"/>
+            <w:vAlign w:val="center"/>
+          </w:tcPr>
+          <w:p>
+            <w:pPr>
+              <w:cnfStyle w:val="000000000000" w:firstRow="0" w:lastRow="0" w:firstColumn="0" w:lastColumn="0" w:oddVBand="0" w:evenVBand="0" w:oddHBand="0" w:evenHBand="0" w:firstRowFirstColumn="0" w:firstRowLastColumn="0" w:lastRowFirstColumn="0" w:lastRowLastColumn="0"/>
+              <w:rPr>
+                <w:rFonts w:asciiTheme="majorHAnsi" w:hAnsiTheme="majorHAnsi" w:cstheme="majorHAnsi"/>
+              </w:rPr>
+            </w:pPr>
+          </w:p>
+        </w:tc>
+      </w:tr>
+    </w:tbl>
+    <w:p>
+      <w:pPr>
         <w:ind w:firstLine="380"/>
         <w:rPr>
           <w:rFonts w:asciiTheme="majorHAnsi" w:hAnsiTheme="majorHAnsi" w:cstheme="majorHAnsi"/>
         </w:rPr>
       </w:pPr>
+    </w:p>
+    <w:p>
+      <w:pPr>
+        <w:pStyle w:val="Heading1"/>
+        <w:rPr>
+          <w:rFonts w:cstheme="majorHAnsi"/>
+        </w:rPr>
+      </w:pPr>
+      <w:bookmarkStart w:id="3" w:name="_Toc88225903"/>
       <w:r>
         <w:rPr>
-          <w:rFonts w:asciiTheme="majorHAnsi" w:hAnsiTheme="majorHAnsi" w:cstheme="majorHAnsi"/>
-        </w:rPr>
-        <w:t>TBD</w:t>
+          <w:rFonts w:cstheme="majorHAnsi"/>
+        </w:rPr>
+        <w:drawing>
+          <wp:inline distT="0" distB="0" distL="0" distR="0" wp14:anchorId="155ACE83" wp14:editId="2EC1E988">
+            <wp:extent cx="5943600" cy="3373755"/>
+            <wp:effectExtent l="0" t="0" r="0" b="0"/>
+            <wp:docPr id="1" name="Picture 1" descr="Shape&#10;&#10;Description automatically generated"/>
+            <wp:cNvGraphicFramePr>
+              <a:graphicFrameLocks xmlns:a="http://schemas.openxmlformats.org/drawingml/2006/main" noChangeAspect="1"/>
+            </wp:cNvGraphicFramePr>
+            <a:graphic xmlns:a="http://schemas.openxmlformats.org/drawingml/2006/main">
+              <a:graphicData uri="http://schemas.openxmlformats.org/drawingml/2006/picture">
+                <pic:pic xmlns:pic="http://schemas.openxmlformats.org/drawingml/2006/picture">
+                  <pic:nvPicPr>
+                    <pic:cNvPr id="1" name="Picture 1" descr="Shape&#10;&#10;Description automatically generated"/>
+                    <pic:cNvPicPr/>
+                  </pic:nvPicPr>
+                  <pic:blipFill>
+                    <a:blip r:embed="rId6"/>
+                    <a:stretch>
+                      <a:fillRect/>
+                    </a:stretch>
+                  </pic:blipFill>
+                  <pic:spPr>
+                    <a:xfrm>
+                      <a:off x="0" y="0"/>
+                      <a:ext cx="5943600" cy="3373755"/>
+                    </a:xfrm>
+                    <a:prstGeom prst="rect">
+                      <a:avLst/>
+                    </a:prstGeom>
+                  </pic:spPr>
+                </pic:pic>
+              </a:graphicData>
+            </a:graphic>
+          </wp:inline>
+        </w:drawing>
       </w:r>
     </w:p>
     <w:p>
@@ -1031,7 +1675,6 @@
           <w:rFonts w:cstheme="majorHAnsi"/>
         </w:rPr>
       </w:pPr>
-      <w:bookmarkStart w:id="3" w:name="_Toc88225903"/>
       <w:r>
         <w:rPr>
           <w:rFonts w:cstheme="majorHAnsi"/>
@@ -1070,7 +1713,31 @@
         <w:rPr>
           <w:rFonts w:asciiTheme="majorHAnsi" w:hAnsiTheme="majorHAnsi" w:cstheme="majorHAnsi"/>
         </w:rPr>
-        <w:t>TBD</w:t>
+        <w:t>Overall,</w:t>
+      </w:r>
+      <w:r>
+        <w:rPr>
+          <w:rFonts w:asciiTheme="majorHAnsi" w:hAnsiTheme="majorHAnsi" w:cstheme="majorHAnsi"/>
+        </w:rPr>
+        <w:t xml:space="preserve"> this project was </w:t>
+      </w:r>
+      <w:r>
+        <w:rPr>
+          <w:rFonts w:asciiTheme="majorHAnsi" w:hAnsiTheme="majorHAnsi" w:cstheme="majorHAnsi"/>
+        </w:rPr>
+        <w:t xml:space="preserve">very fun to work on. My goal was to “develop an application to aide in project planning and roadmap development for software projects.” I think that I achieved my goal. Prior to having this application, I was manually using several tools to come up with a roadmap for stakeholders. </w:t>
+      </w:r>
+      <w:r>
+        <w:rPr>
+          <w:rFonts w:asciiTheme="majorHAnsi" w:hAnsiTheme="majorHAnsi" w:cstheme="majorHAnsi"/>
+        </w:rPr>
+        <w:t>During the manual process I had for roadmap development I would not have come up with as efficient roadmap plans as my Planr application would. It does a good job of abstractly taking in resources and assigning them out based on feature priority. I</w:t>
+      </w:r>
+      <w:r>
+        <w:rPr>
+          <w:rFonts w:asciiTheme="majorHAnsi" w:hAnsiTheme="majorHAnsi" w:cstheme="majorHAnsi"/>
+        </w:rPr>
+        <w:t>t fills in work blocks in ways that I would not have thought to do, but ultimately makes it more efficient. I plan on wrapping up the TODO items and deploying this to my peers at Garmin to help them in resource and roadmap planning as well.</w:t>
       </w:r>
     </w:p>
     <w:sectPr>
@@ -3717,6 +4384,608 @@
       </w:tblBorders>
     </w:tblPr>
   </w:style>
+  <w:style w:type="table" w:styleId="PlainTable5">
+    <w:name w:val="Plain Table 5"/>
+    <w:basedOn w:val="TableNormal"/>
+    <w:uiPriority w:val="45"/>
+    <w:rsid w:val="000C2D7E"/>
+    <w:tblPr>
+      <w:tblStyleRowBandSize w:val="1"/>
+      <w:tblStyleColBandSize w:val="1"/>
+    </w:tblPr>
+    <w:tblStylePr w:type="firstRow">
+      <w:rPr>
+        <w:rFonts w:asciiTheme="majorHAnsi" w:eastAsiaTheme="majorEastAsia" w:hAnsiTheme="majorHAnsi" w:cstheme="majorBidi"/>
+        <w:i/>
+        <w:iCs/>
+        <w:sz w:val="26"/>
+      </w:rPr>
+      <w:tblPr/>
+      <w:tcPr>
+        <w:tcBorders>
+          <w:bottom w:val="single" w:sz="4" w:space="0" w:color="7F7F7F" w:themeColor="text1" w:themeTint="80"/>
+        </w:tcBorders>
+        <w:shd w:val="clear" w:color="auto" w:fill="FFFFFF" w:themeFill="background1"/>
+      </w:tcPr>
+    </w:tblStylePr>
+    <w:tblStylePr w:type="lastRow">
+      <w:rPr>
+        <w:rFonts w:asciiTheme="majorHAnsi" w:eastAsiaTheme="majorEastAsia" w:hAnsiTheme="majorHAnsi" w:cstheme="majorBidi"/>
+        <w:i/>
+        <w:iCs/>
+        <w:sz w:val="26"/>
+      </w:rPr>
+      <w:tblPr/>
+      <w:tcPr>
+        <w:tcBorders>
+          <w:top w:val="single" w:sz="4" w:space="0" w:color="7F7F7F" w:themeColor="text1" w:themeTint="80"/>
+        </w:tcBorders>
+        <w:shd w:val="clear" w:color="auto" w:fill="FFFFFF" w:themeFill="background1"/>
+      </w:tcPr>
+    </w:tblStylePr>
+    <w:tblStylePr w:type="firstCol">
+      <w:pPr>
+        <w:jc w:val="right"/>
+      </w:pPr>
+      <w:rPr>
+        <w:rFonts w:asciiTheme="majorHAnsi" w:eastAsiaTheme="majorEastAsia" w:hAnsiTheme="majorHAnsi" w:cstheme="majorBidi"/>
+        <w:i/>
+        <w:iCs/>
+        <w:sz w:val="26"/>
+      </w:rPr>
+      <w:tblPr/>
+      <w:tcPr>
+        <w:tcBorders>
+          <w:right w:val="single" w:sz="4" w:space="0" w:color="7F7F7F" w:themeColor="text1" w:themeTint="80"/>
+        </w:tcBorders>
+        <w:shd w:val="clear" w:color="auto" w:fill="FFFFFF" w:themeFill="background1"/>
+      </w:tcPr>
+    </w:tblStylePr>
+    <w:tblStylePr w:type="lastCol">
+      <w:rPr>
+        <w:rFonts w:asciiTheme="majorHAnsi" w:eastAsiaTheme="majorEastAsia" w:hAnsiTheme="majorHAnsi" w:cstheme="majorBidi"/>
+        <w:i/>
+        <w:iCs/>
+        <w:sz w:val="26"/>
+      </w:rPr>
+      <w:tblPr/>
+      <w:tcPr>
+        <w:tcBorders>
+          <w:left w:val="single" w:sz="4" w:space="0" w:color="7F7F7F" w:themeColor="text1" w:themeTint="80"/>
+        </w:tcBorders>
+        <w:shd w:val="clear" w:color="auto" w:fill="FFFFFF" w:themeFill="background1"/>
+      </w:tcPr>
+    </w:tblStylePr>
+    <w:tblStylePr w:type="band1Vert">
+      <w:tblPr/>
+      <w:tcPr>
+        <w:shd w:val="clear" w:color="auto" w:fill="F2F2F2" w:themeFill="background1" w:themeFillShade="F2"/>
+      </w:tcPr>
+    </w:tblStylePr>
+    <w:tblStylePr w:type="band1Horz">
+      <w:tblPr/>
+      <w:tcPr>
+        <w:shd w:val="clear" w:color="auto" w:fill="F2F2F2" w:themeFill="background1" w:themeFillShade="F2"/>
+      </w:tcPr>
+    </w:tblStylePr>
+    <w:tblStylePr w:type="neCell">
+      <w:tblPr/>
+      <w:tcPr>
+        <w:tcBorders>
+          <w:left w:val="nil"/>
+        </w:tcBorders>
+      </w:tcPr>
+    </w:tblStylePr>
+    <w:tblStylePr w:type="nwCell">
+      <w:tblPr/>
+      <w:tcPr>
+        <w:tcBorders>
+          <w:right w:val="nil"/>
+        </w:tcBorders>
+      </w:tcPr>
+    </w:tblStylePr>
+    <w:tblStylePr w:type="seCell">
+      <w:tblPr/>
+      <w:tcPr>
+        <w:tcBorders>
+          <w:left w:val="nil"/>
+        </w:tcBorders>
+      </w:tcPr>
+    </w:tblStylePr>
+    <w:tblStylePr w:type="swCell">
+      <w:tblPr/>
+      <w:tcPr>
+        <w:tcBorders>
+          <w:right w:val="nil"/>
+        </w:tcBorders>
+      </w:tcPr>
+    </w:tblStylePr>
+  </w:style>
+  <w:style w:type="table" w:styleId="GridTable1Light">
+    <w:name w:val="Grid Table 1 Light"/>
+    <w:basedOn w:val="TableNormal"/>
+    <w:uiPriority w:val="46"/>
+    <w:rsid w:val="000C2D7E"/>
+    <w:tblPr>
+      <w:tblStyleRowBandSize w:val="1"/>
+      <w:tblStyleColBandSize w:val="1"/>
+      <w:tblBorders>
+        <w:top w:val="single" w:sz="4" w:space="0" w:color="999999" w:themeColor="text1" w:themeTint="66"/>
+        <w:left w:val="single" w:sz="4" w:space="0" w:color="999999" w:themeColor="text1" w:themeTint="66"/>
+        <w:bottom w:val="single" w:sz="4" w:space="0" w:color="999999" w:themeColor="text1" w:themeTint="66"/>
+        <w:right w:val="single" w:sz="4" w:space="0" w:color="999999" w:themeColor="text1" w:themeTint="66"/>
+        <w:insideH w:val="single" w:sz="4" w:space="0" w:color="999999" w:themeColor="text1" w:themeTint="66"/>
+        <w:insideV w:val="single" w:sz="4" w:space="0" w:color="999999" w:themeColor="text1" w:themeTint="66"/>
+      </w:tblBorders>
+    </w:tblPr>
+    <w:tblStylePr w:type="firstRow">
+      <w:rPr>
+        <w:b/>
+        <w:bCs/>
+      </w:rPr>
+      <w:tblPr/>
+      <w:tcPr>
+        <w:tcBorders>
+          <w:bottom w:val="single" w:sz="12" w:space="0" w:color="666666" w:themeColor="text1" w:themeTint="99"/>
+        </w:tcBorders>
+      </w:tcPr>
+    </w:tblStylePr>
+    <w:tblStylePr w:type="lastRow">
+      <w:rPr>
+        <w:b/>
+        <w:bCs/>
+      </w:rPr>
+      <w:tblPr/>
+      <w:tcPr>
+        <w:tcBorders>
+          <w:top w:val="double" w:sz="2" w:space="0" w:color="666666" w:themeColor="text1" w:themeTint="99"/>
+        </w:tcBorders>
+      </w:tcPr>
+    </w:tblStylePr>
+    <w:tblStylePr w:type="firstCol">
+      <w:rPr>
+        <w:b/>
+        <w:bCs/>
+      </w:rPr>
+    </w:tblStylePr>
+    <w:tblStylePr w:type="lastCol">
+      <w:rPr>
+        <w:b/>
+        <w:bCs/>
+      </w:rPr>
+    </w:tblStylePr>
+  </w:style>
+  <w:style w:type="table" w:styleId="GridTable1Light-Accent5">
+    <w:name w:val="Grid Table 1 Light Accent 5"/>
+    <w:basedOn w:val="TableNormal"/>
+    <w:uiPriority w:val="46"/>
+    <w:rsid w:val="000C2D7E"/>
+    <w:tblPr>
+      <w:tblStyleRowBandSize w:val="1"/>
+      <w:tblStyleColBandSize w:val="1"/>
+      <w:tblBorders>
+        <w:top w:val="single" w:sz="4" w:space="0" w:color="BDD6EE" w:themeColor="accent5" w:themeTint="66"/>
+        <w:left w:val="single" w:sz="4" w:space="0" w:color="BDD6EE" w:themeColor="accent5" w:themeTint="66"/>
+        <w:bottom w:val="single" w:sz="4" w:space="0" w:color="BDD6EE" w:themeColor="accent5" w:themeTint="66"/>
+        <w:right w:val="single" w:sz="4" w:space="0" w:color="BDD6EE" w:themeColor="accent5" w:themeTint="66"/>
+        <w:insideH w:val="single" w:sz="4" w:space="0" w:color="BDD6EE" w:themeColor="accent5" w:themeTint="66"/>
+        <w:insideV w:val="single" w:sz="4" w:space="0" w:color="BDD6EE" w:themeColor="accent5" w:themeTint="66"/>
+      </w:tblBorders>
+    </w:tblPr>
+    <w:tblStylePr w:type="firstRow">
+      <w:rPr>
+        <w:b/>
+        <w:bCs/>
+      </w:rPr>
+      <w:tblPr/>
+      <w:tcPr>
+        <w:tcBorders>
+          <w:bottom w:val="single" w:sz="12" w:space="0" w:color="9CC2E5" w:themeColor="accent5" w:themeTint="99"/>
+        </w:tcBorders>
+      </w:tcPr>
+    </w:tblStylePr>
+    <w:tblStylePr w:type="lastRow">
+      <w:rPr>
+        <w:b/>
+        <w:bCs/>
+      </w:rPr>
+      <w:tblPr/>
+      <w:tcPr>
+        <w:tcBorders>
+          <w:top w:val="double" w:sz="2" w:space="0" w:color="9CC2E5" w:themeColor="accent5" w:themeTint="99"/>
+        </w:tcBorders>
+      </w:tcPr>
+    </w:tblStylePr>
+    <w:tblStylePr w:type="firstCol">
+      <w:rPr>
+        <w:b/>
+        <w:bCs/>
+      </w:rPr>
+    </w:tblStylePr>
+    <w:tblStylePr w:type="lastCol">
+      <w:rPr>
+        <w:b/>
+        <w:bCs/>
+      </w:rPr>
+    </w:tblStylePr>
+  </w:style>
+  <w:style w:type="table" w:styleId="GridTable1Light-Accent6">
+    <w:name w:val="Grid Table 1 Light Accent 6"/>
+    <w:basedOn w:val="TableNormal"/>
+    <w:uiPriority w:val="46"/>
+    <w:rsid w:val="000C2D7E"/>
+    <w:tblPr>
+      <w:tblStyleRowBandSize w:val="1"/>
+      <w:tblStyleColBandSize w:val="1"/>
+      <w:tblBorders>
+        <w:top w:val="single" w:sz="4" w:space="0" w:color="C5E0B3" w:themeColor="accent6" w:themeTint="66"/>
+        <w:left w:val="single" w:sz="4" w:space="0" w:color="C5E0B3" w:themeColor="accent6" w:themeTint="66"/>
+        <w:bottom w:val="single" w:sz="4" w:space="0" w:color="C5E0B3" w:themeColor="accent6" w:themeTint="66"/>
+        <w:right w:val="single" w:sz="4" w:space="0" w:color="C5E0B3" w:themeColor="accent6" w:themeTint="66"/>
+        <w:insideH w:val="single" w:sz="4" w:space="0" w:color="C5E0B3" w:themeColor="accent6" w:themeTint="66"/>
+        <w:insideV w:val="single" w:sz="4" w:space="0" w:color="C5E0B3" w:themeColor="accent6" w:themeTint="66"/>
+      </w:tblBorders>
+    </w:tblPr>
+    <w:tblStylePr w:type="firstRow">
+      <w:rPr>
+        <w:b/>
+        <w:bCs/>
+      </w:rPr>
+      <w:tblPr/>
+      <w:tcPr>
+        <w:tcBorders>
+          <w:bottom w:val="single" w:sz="12" w:space="0" w:color="A8D08D" w:themeColor="accent6" w:themeTint="99"/>
+        </w:tcBorders>
+      </w:tcPr>
+    </w:tblStylePr>
+    <w:tblStylePr w:type="lastRow">
+      <w:rPr>
+        <w:b/>
+        <w:bCs/>
+      </w:rPr>
+      <w:tblPr/>
+      <w:tcPr>
+        <w:tcBorders>
+          <w:top w:val="double" w:sz="2" w:space="0" w:color="A8D08D" w:themeColor="accent6" w:themeTint="99"/>
+        </w:tcBorders>
+      </w:tcPr>
+    </w:tblStylePr>
+    <w:tblStylePr w:type="firstCol">
+      <w:rPr>
+        <w:b/>
+        <w:bCs/>
+      </w:rPr>
+    </w:tblStylePr>
+    <w:tblStylePr w:type="lastCol">
+      <w:rPr>
+        <w:b/>
+        <w:bCs/>
+      </w:rPr>
+    </w:tblStylePr>
+  </w:style>
+  <w:style w:type="table" w:styleId="PlainTable4">
+    <w:name w:val="Plain Table 4"/>
+    <w:basedOn w:val="TableNormal"/>
+    <w:uiPriority w:val="44"/>
+    <w:rsid w:val="000C2D7E"/>
+    <w:tblPr>
+      <w:tblStyleRowBandSize w:val="1"/>
+      <w:tblStyleColBandSize w:val="1"/>
+    </w:tblPr>
+    <w:tblStylePr w:type="firstRow">
+      <w:rPr>
+        <w:b/>
+        <w:bCs/>
+      </w:rPr>
+    </w:tblStylePr>
+    <w:tblStylePr w:type="lastRow">
+      <w:rPr>
+        <w:b/>
+        <w:bCs/>
+      </w:rPr>
+    </w:tblStylePr>
+    <w:tblStylePr w:type="firstCol">
+      <w:rPr>
+        <w:b/>
+        <w:bCs/>
+      </w:rPr>
+    </w:tblStylePr>
+    <w:tblStylePr w:type="lastCol">
+      <w:rPr>
+        <w:b/>
+        <w:bCs/>
+      </w:rPr>
+    </w:tblStylePr>
+    <w:tblStylePr w:type="band1Vert">
+      <w:tblPr/>
+      <w:tcPr>
+        <w:shd w:val="clear" w:color="auto" w:fill="F2F2F2" w:themeFill="background1" w:themeFillShade="F2"/>
+      </w:tcPr>
+    </w:tblStylePr>
+    <w:tblStylePr w:type="band1Horz">
+      <w:tblPr/>
+      <w:tcPr>
+        <w:shd w:val="clear" w:color="auto" w:fill="F2F2F2" w:themeFill="background1" w:themeFillShade="F2"/>
+      </w:tcPr>
+    </w:tblStylePr>
+  </w:style>
+  <w:style w:type="table" w:styleId="PlainTable1">
+    <w:name w:val="Plain Table 1"/>
+    <w:basedOn w:val="TableNormal"/>
+    <w:uiPriority w:val="41"/>
+    <w:rsid w:val="000C2D7E"/>
+    <w:tblPr>
+      <w:tblStyleRowBandSize w:val="1"/>
+      <w:tblStyleColBandSize w:val="1"/>
+      <w:tblBorders>
+        <w:top w:val="single" w:sz="4" w:space="0" w:color="BFBFBF" w:themeColor="background1" w:themeShade="BF"/>
+        <w:left w:val="single" w:sz="4" w:space="0" w:color="BFBFBF" w:themeColor="background1" w:themeShade="BF"/>
+        <w:bottom w:val="single" w:sz="4" w:space="0" w:color="BFBFBF" w:themeColor="background1" w:themeShade="BF"/>
+        <w:right w:val="single" w:sz="4" w:space="0" w:color="BFBFBF" w:themeColor="background1" w:themeShade="BF"/>
+        <w:insideH w:val="single" w:sz="4" w:space="0" w:color="BFBFBF" w:themeColor="background1" w:themeShade="BF"/>
+        <w:insideV w:val="single" w:sz="4" w:space="0" w:color="BFBFBF" w:themeColor="background1" w:themeShade="BF"/>
+      </w:tblBorders>
+    </w:tblPr>
+    <w:tblStylePr w:type="firstRow">
+      <w:rPr>
+        <w:b/>
+        <w:bCs/>
+      </w:rPr>
+    </w:tblStylePr>
+    <w:tblStylePr w:type="lastRow">
+      <w:rPr>
+        <w:b/>
+        <w:bCs/>
+      </w:rPr>
+      <w:tblPr/>
+      <w:tcPr>
+        <w:tcBorders>
+          <w:top w:val="double" w:sz="4" w:space="0" w:color="BFBFBF" w:themeColor="background1" w:themeShade="BF"/>
+        </w:tcBorders>
+      </w:tcPr>
+    </w:tblStylePr>
+    <w:tblStylePr w:type="firstCol">
+      <w:rPr>
+        <w:b/>
+        <w:bCs/>
+      </w:rPr>
+    </w:tblStylePr>
+    <w:tblStylePr w:type="lastCol">
+      <w:rPr>
+        <w:b/>
+        <w:bCs/>
+      </w:rPr>
+    </w:tblStylePr>
+    <w:tblStylePr w:type="band1Vert">
+      <w:tblPr/>
+      <w:tcPr>
+        <w:shd w:val="clear" w:color="auto" w:fill="F2F2F2" w:themeFill="background1" w:themeFillShade="F2"/>
+      </w:tcPr>
+    </w:tblStylePr>
+    <w:tblStylePr w:type="band1Horz">
+      <w:tblPr/>
+      <w:tcPr>
+        <w:shd w:val="clear" w:color="auto" w:fill="F2F2F2" w:themeFill="background1" w:themeFillShade="F2"/>
+      </w:tcPr>
+    </w:tblStylePr>
+  </w:style>
+  <w:style w:type="table" w:styleId="GridTable2">
+    <w:name w:val="Grid Table 2"/>
+    <w:basedOn w:val="TableNormal"/>
+    <w:uiPriority w:val="47"/>
+    <w:rsid w:val="000C2D7E"/>
+    <w:tblPr>
+      <w:tblStyleRowBandSize w:val="1"/>
+      <w:tblStyleColBandSize w:val="1"/>
+      <w:tblBorders>
+        <w:top w:val="single" w:sz="2" w:space="0" w:color="666666" w:themeColor="text1" w:themeTint="99"/>
+        <w:bottom w:val="single" w:sz="2" w:space="0" w:color="666666" w:themeColor="text1" w:themeTint="99"/>
+        <w:insideH w:val="single" w:sz="2" w:space="0" w:color="666666" w:themeColor="text1" w:themeTint="99"/>
+        <w:insideV w:val="single" w:sz="2" w:space="0" w:color="666666" w:themeColor="text1" w:themeTint="99"/>
+      </w:tblBorders>
+    </w:tblPr>
+    <w:tblStylePr w:type="firstRow">
+      <w:rPr>
+        <w:b/>
+        <w:bCs/>
+      </w:rPr>
+      <w:tblPr/>
+      <w:tcPr>
+        <w:tcBorders>
+          <w:top w:val="nil"/>
+          <w:bottom w:val="single" w:sz="12" w:space="0" w:color="666666" w:themeColor="text1" w:themeTint="99"/>
+          <w:insideH w:val="nil"/>
+          <w:insideV w:val="nil"/>
+        </w:tcBorders>
+        <w:shd w:val="clear" w:color="auto" w:fill="FFFFFF" w:themeFill="background1"/>
+      </w:tcPr>
+    </w:tblStylePr>
+    <w:tblStylePr w:type="lastRow">
+      <w:rPr>
+        <w:b/>
+        <w:bCs/>
+      </w:rPr>
+      <w:tblPr/>
+      <w:tcPr>
+        <w:tcBorders>
+          <w:top w:val="double" w:sz="2" w:space="0" w:color="666666" w:themeColor="text1" w:themeTint="99"/>
+          <w:bottom w:val="nil"/>
+          <w:insideH w:val="nil"/>
+          <w:insideV w:val="nil"/>
+        </w:tcBorders>
+        <w:shd w:val="clear" w:color="auto" w:fill="FFFFFF" w:themeFill="background1"/>
+      </w:tcPr>
+    </w:tblStylePr>
+    <w:tblStylePr w:type="firstCol">
+      <w:rPr>
+        <w:b/>
+        <w:bCs/>
+      </w:rPr>
+    </w:tblStylePr>
+    <w:tblStylePr w:type="lastCol">
+      <w:rPr>
+        <w:b/>
+        <w:bCs/>
+      </w:rPr>
+    </w:tblStylePr>
+    <w:tblStylePr w:type="band1Vert">
+      <w:tblPr/>
+      <w:tcPr>
+        <w:shd w:val="clear" w:color="auto" w:fill="CCCCCC" w:themeFill="text1" w:themeFillTint="33"/>
+      </w:tcPr>
+    </w:tblStylePr>
+    <w:tblStylePr w:type="band1Horz">
+      <w:tblPr/>
+      <w:tcPr>
+        <w:shd w:val="clear" w:color="auto" w:fill="CCCCCC" w:themeFill="text1" w:themeFillTint="33"/>
+      </w:tcPr>
+    </w:tblStylePr>
+  </w:style>
+  <w:style w:type="table" w:styleId="GridTable2-Accent3">
+    <w:name w:val="Grid Table 2 Accent 3"/>
+    <w:basedOn w:val="TableNormal"/>
+    <w:uiPriority w:val="47"/>
+    <w:rsid w:val="000C2D7E"/>
+    <w:tblPr>
+      <w:tblStyleRowBandSize w:val="1"/>
+      <w:tblStyleColBandSize w:val="1"/>
+      <w:tblBorders>
+        <w:top w:val="single" w:sz="2" w:space="0" w:color="C9C9C9" w:themeColor="accent3" w:themeTint="99"/>
+        <w:bottom w:val="single" w:sz="2" w:space="0" w:color="C9C9C9" w:themeColor="accent3" w:themeTint="99"/>
+        <w:insideH w:val="single" w:sz="2" w:space="0" w:color="C9C9C9" w:themeColor="accent3" w:themeTint="99"/>
+        <w:insideV w:val="single" w:sz="2" w:space="0" w:color="C9C9C9" w:themeColor="accent3" w:themeTint="99"/>
+      </w:tblBorders>
+    </w:tblPr>
+    <w:tblStylePr w:type="firstRow">
+      <w:rPr>
+        <w:b/>
+        <w:bCs/>
+      </w:rPr>
+      <w:tblPr/>
+      <w:tcPr>
+        <w:tcBorders>
+          <w:top w:val="nil"/>
+          <w:bottom w:val="single" w:sz="12" w:space="0" w:color="C9C9C9" w:themeColor="accent3" w:themeTint="99"/>
+          <w:insideH w:val="nil"/>
+          <w:insideV w:val="nil"/>
+        </w:tcBorders>
+        <w:shd w:val="clear" w:color="auto" w:fill="FFFFFF" w:themeFill="background1"/>
+      </w:tcPr>
+    </w:tblStylePr>
+    <w:tblStylePr w:type="lastRow">
+      <w:rPr>
+        <w:b/>
+        <w:bCs/>
+      </w:rPr>
+      <w:tblPr/>
+      <w:tcPr>
+        <w:tcBorders>
+          <w:top w:val="double" w:sz="2" w:space="0" w:color="C9C9C9" w:themeColor="accent3" w:themeTint="99"/>
+          <w:bottom w:val="nil"/>
+          <w:insideH w:val="nil"/>
+          <w:insideV w:val="nil"/>
+        </w:tcBorders>
+        <w:shd w:val="clear" w:color="auto" w:fill="FFFFFF" w:themeFill="background1"/>
+      </w:tcPr>
+    </w:tblStylePr>
+    <w:tblStylePr w:type="firstCol">
+      <w:rPr>
+        <w:b/>
+        <w:bCs/>
+      </w:rPr>
+    </w:tblStylePr>
+    <w:tblStylePr w:type="lastCol">
+      <w:rPr>
+        <w:b/>
+        <w:bCs/>
+      </w:rPr>
+    </w:tblStylePr>
+    <w:tblStylePr w:type="band1Vert">
+      <w:tblPr/>
+      <w:tcPr>
+        <w:shd w:val="clear" w:color="auto" w:fill="EDEDED" w:themeFill="accent3" w:themeFillTint="33"/>
+      </w:tcPr>
+    </w:tblStylePr>
+    <w:tblStylePr w:type="band1Horz">
+      <w:tblPr/>
+      <w:tcPr>
+        <w:shd w:val="clear" w:color="auto" w:fill="EDEDED" w:themeFill="accent3" w:themeFillTint="33"/>
+      </w:tcPr>
+    </w:tblStylePr>
+  </w:style>
+  <w:style w:type="table" w:styleId="GridTable4-Accent3">
+    <w:name w:val="Grid Table 4 Accent 3"/>
+    <w:basedOn w:val="TableNormal"/>
+    <w:uiPriority w:val="49"/>
+    <w:rsid w:val="000C2D7E"/>
+    <w:tblPr>
+      <w:tblStyleRowBandSize w:val="1"/>
+      <w:tblStyleColBandSize w:val="1"/>
+      <w:tblBorders>
+        <w:top w:val="single" w:sz="4" w:space="0" w:color="C9C9C9" w:themeColor="accent3" w:themeTint="99"/>
+        <w:left w:val="single" w:sz="4" w:space="0" w:color="C9C9C9" w:themeColor="accent3" w:themeTint="99"/>
+        <w:bottom w:val="single" w:sz="4" w:space="0" w:color="C9C9C9" w:themeColor="accent3" w:themeTint="99"/>
+        <w:right w:val="single" w:sz="4" w:space="0" w:color="C9C9C9" w:themeColor="accent3" w:themeTint="99"/>
+        <w:insideH w:val="single" w:sz="4" w:space="0" w:color="C9C9C9" w:themeColor="accent3" w:themeTint="99"/>
+        <w:insideV w:val="single" w:sz="4" w:space="0" w:color="C9C9C9" w:themeColor="accent3" w:themeTint="99"/>
+      </w:tblBorders>
+    </w:tblPr>
+    <w:tblStylePr w:type="firstRow">
+      <w:rPr>
+        <w:b/>
+        <w:bCs/>
+        <w:color w:val="FFFFFF" w:themeColor="background1"/>
+      </w:rPr>
+      <w:tblPr/>
+      <w:tcPr>
+        <w:tcBorders>
+          <w:top w:val="single" w:sz="4" w:space="0" w:color="A5A5A5" w:themeColor="accent3"/>
+          <w:left w:val="single" w:sz="4" w:space="0" w:color="A5A5A5" w:themeColor="accent3"/>
+          <w:bottom w:val="single" w:sz="4" w:space="0" w:color="A5A5A5" w:themeColor="accent3"/>
+          <w:right w:val="single" w:sz="4" w:space="0" w:color="A5A5A5" w:themeColor="accent3"/>
+          <w:insideH w:val="nil"/>
+          <w:insideV w:val="nil"/>
+        </w:tcBorders>
+        <w:shd w:val="clear" w:color="auto" w:fill="A5A5A5" w:themeFill="accent3"/>
+      </w:tcPr>
+    </w:tblStylePr>
+    <w:tblStylePr w:type="lastRow">
+      <w:rPr>
+        <w:b/>
+        <w:bCs/>
+      </w:rPr>
+      <w:tblPr/>
+      <w:tcPr>
+        <w:tcBorders>
+          <w:top w:val="double" w:sz="4" w:space="0" w:color="A5A5A5" w:themeColor="accent3"/>
+        </w:tcBorders>
+      </w:tcPr>
+    </w:tblStylePr>
+    <w:tblStylePr w:type="firstCol">
+      <w:rPr>
+        <w:b/>
+        <w:bCs/>
+      </w:rPr>
+    </w:tblStylePr>
+    <w:tblStylePr w:type="lastCol">
+      <w:rPr>
+        <w:b/>
+        <w:bCs/>
+      </w:rPr>
+    </w:tblStylePr>
+    <w:tblStylePr w:type="band1Vert">
+      <w:tblPr/>
+      <w:tcPr>
+        <w:shd w:val="clear" w:color="auto" w:fill="EDEDED" w:themeFill="accent3" w:themeFillTint="33"/>
+      </w:tcPr>
+    </w:tblStylePr>
+    <w:tblStylePr w:type="band1Horz">
+      <w:tblPr/>
+      <w:tcPr>
+        <w:shd w:val="clear" w:color="auto" w:fill="EDEDED" w:themeFill="accent3" w:themeFillTint="33"/>
+      </w:tcPr>
+    </w:tblStylePr>
+  </w:style>
 </w:styles>
 </file>
 

</xml_diff>